<commit_message>
Byrjaði heimadæmi9. Held ég hafi náð þessu, en ég lendi alltaf í compile vandræðum í VS Code. Spyr Sigurbjörgu dt á mánudaginn. Er búinn með 1-3 ef allt er rétt
</commit_message>
<xml_diff>
--- a/Heimadæmi/Heimadæmi8/Heimadæmi8.docx
+++ b/Heimadæmi/Heimadæmi8/Heimadæmi8.docx
@@ -3,13 +3,8 @@
 <w:document xmlns:wpc="http://schemas.microsoft.com/office/word/2010/wordprocessingCanvas" xmlns:cx="http://schemas.microsoft.com/office/drawing/2014/chartex" xmlns:cx1="http://schemas.microsoft.com/office/drawing/2015/9/8/chartex" xmlns:cx2="http://schemas.microsoft.com/office/drawing/2015/10/21/chartex" xmlns:cx3="http://schemas.microsoft.com/office/drawing/2016/5/9/chartex" xmlns:cx4="http://schemas.microsoft.com/office/drawing/2016/5/10/chartex" xmlns:cx5="http://schemas.microsoft.com/office/drawing/2016/5/11/chartex" xmlns:cx6="http://schemas.microsoft.com/office/drawing/2016/5/12/chartex" xmlns:cx7="http://schemas.microsoft.com/office/drawing/2016/5/13/chartex" xmlns:cx8="http://schemas.microsoft.com/office/drawing/2016/5/14/chartex" xmlns:mc="http://schemas.openxmlformats.org/markup-compatibility/2006" xmlns:aink="http://schemas.microsoft.com/office/drawing/2016/ink" xmlns:am3d="http://schemas.microsoft.com/office/drawing/2017/model3d" xmlns:o="urn:schemas-microsoft-com:office:office" xmlns:oel="http://schemas.microsoft.com/office/2019/extlst" xmlns:r="http://schemas.openxmlformats.org/officeDocument/2006/relationships" xmlns:m="http://schemas.openxmlformats.org/officeDocument/2006/math" xmlns:v="urn:schemas-microsoft-com:vml" xmlns:wp14="http://schemas.microsoft.com/office/word/2010/wordprocessingDrawing" xmlns:wp="http://schemas.openxmlformats.org/drawingml/2006/wordprocessingDrawing" xmlns:w10="urn:schemas-microsoft-com:office:word" xmlns:w="http://schemas.openxmlformats.org/wordprocessingml/2006/main" xmlns:w14="http://schemas.microsoft.com/office/word/2010/wordml" xmlns:w15="http://schemas.microsoft.com/office/word/2012/wordml" xmlns:w16cex="http://schemas.microsoft.com/office/word/2018/wordml/cex" xmlns:w16cid="http://schemas.microsoft.com/office/word/2016/wordml/cid" xmlns:w16="http://schemas.microsoft.com/office/word/2018/wordml" xmlns:w16du="http://schemas.microsoft.com/office/word/2023/wordml/word16du" xmlns:w16sdtdh="http://schemas.microsoft.com/office/word/2020/wordml/sdtdatahash" xmlns:w16sdtfl="http://schemas.microsoft.com/office/word/2024/wordml/sdtformatlock" xmlns:w16se="http://schemas.microsoft.com/office/word/2015/wordml/symex" xmlns:wpg="http://schemas.microsoft.com/office/word/2010/wordprocessingGroup" xmlns:wpi="http://schemas.microsoft.com/office/word/2010/wordprocessingInk" xmlns:wne="http://schemas.microsoft.com/office/word/2006/wordml" xmlns:wps="http://schemas.microsoft.com/office/word/2010/wordprocessingShape" mc:Ignorable="w14 w15 w16se w16cid w16 w16cex w16sdtdh w16sdtfl w16du wp14">
   <w:body>
     <w:p>
-      <w:proofErr w:type="spellStart"/>
-      <w:r>
-        <w:t>Heimadæmi</w:t>
-      </w:r>
-      <w:proofErr w:type="spellEnd"/>
-      <w:r>
-        <w:t xml:space="preserve"> 8, TÖL203. Elfar Oliver Sigurðarson, </w:t>
+      <w:r>
+        <w:t xml:space="preserve">Heimadæmi 8, TÖL203. Elfar Oliver Sigurðarson, </w:t>
       </w:r>
       <w:hyperlink r:id="rId5" w:history="1">
         <w:r>
@@ -21,141 +16,25 @@
       </w:hyperlink>
     </w:p>
     <w:p>
-      <w:proofErr w:type="spellStart"/>
       <w:r>
         <w:t>Æfingadæmi</w:t>
       </w:r>
-      <w:proofErr w:type="spellEnd"/>
-      <w:r>
-        <w:br/>
-      </w:r>
-      <w:r>
-        <w:br/>
-      </w:r>
-      <w:proofErr w:type="spellStart"/>
-      <w:r>
-        <w:t>Þurfum</w:t>
-      </w:r>
-      <w:proofErr w:type="spellEnd"/>
-      <w:r>
-        <w:t xml:space="preserve"> </w:t>
-      </w:r>
-      <w:proofErr w:type="spellStart"/>
-      <w:r>
-        <w:t>alltaf</w:t>
-      </w:r>
-      <w:proofErr w:type="spellEnd"/>
-      <w:r>
-        <w:t xml:space="preserve"> </w:t>
-      </w:r>
-      <w:proofErr w:type="spellStart"/>
-      <w:r>
-        <w:t>að</w:t>
-      </w:r>
-      <w:proofErr w:type="spellEnd"/>
-      <w:r>
-        <w:t xml:space="preserve"> </w:t>
-      </w:r>
-      <w:proofErr w:type="spellStart"/>
-      <w:r>
-        <w:t>sækja</w:t>
-      </w:r>
-      <w:proofErr w:type="spellEnd"/>
-      <w:r>
-        <w:t xml:space="preserve"> </w:t>
-      </w:r>
-      <w:proofErr w:type="spellStart"/>
-      <w:r>
-        <w:t>eftir</w:t>
-      </w:r>
-      <w:proofErr w:type="spellEnd"/>
-      <w:r>
-        <w:t xml:space="preserve"> </w:t>
-      </w:r>
-      <w:proofErr w:type="spellStart"/>
-      <w:r>
-        <w:t>stærðarröð</w:t>
-      </w:r>
-      <w:proofErr w:type="spellEnd"/>
-      <w:r>
-        <w:t xml:space="preserve"> </w:t>
-      </w:r>
-      <w:proofErr w:type="spellStart"/>
-      <w:r>
-        <w:t>frá</w:t>
-      </w:r>
-      <w:proofErr w:type="spellEnd"/>
-      <w:r>
-        <w:t xml:space="preserve"> </w:t>
-      </w:r>
-      <w:proofErr w:type="spellStart"/>
-      <w:r>
-        <w:t>eldra</w:t>
-      </w:r>
-      <w:proofErr w:type="spellEnd"/>
-      <w:r>
-        <w:t xml:space="preserve"> </w:t>
-      </w:r>
-      <w:proofErr w:type="spellStart"/>
-      <w:r>
-        <w:t>fylki</w:t>
-      </w:r>
-      <w:proofErr w:type="spellEnd"/>
-      <w:r>
-        <w:t xml:space="preserve"> </w:t>
-      </w:r>
-      <w:proofErr w:type="spellStart"/>
-      <w:r>
-        <w:t>þegar</w:t>
-      </w:r>
-      <w:proofErr w:type="spellEnd"/>
-      <w:r>
-        <w:t xml:space="preserve"> </w:t>
-      </w:r>
-      <w:proofErr w:type="spellStart"/>
-      <w:r>
-        <w:t>við</w:t>
-      </w:r>
-      <w:proofErr w:type="spellEnd"/>
-      <w:r>
-        <w:t xml:space="preserve"> </w:t>
-      </w:r>
-      <w:proofErr w:type="spellStart"/>
-      <w:r>
-        <w:t>tvöföldum</w:t>
-      </w:r>
-      <w:proofErr w:type="spellEnd"/>
-      <w:r>
-        <w:t xml:space="preserve">. </w:t>
+      <w:r>
+        <w:br/>
+      </w:r>
+      <w:r>
+        <w:br/>
+        <w:t xml:space="preserve">Þurfum alltaf að sækja eftir stærðarröð frá eldra fylki þegar við tvöföldum. </w:t>
       </w:r>
     </w:p>
     <w:p>
-      <w:r>
-        <w:t xml:space="preserve">Mod </w:t>
-      </w:r>
-      <w:proofErr w:type="spellStart"/>
-      <w:r>
-        <w:t>reikningur</w:t>
-      </w:r>
-      <w:proofErr w:type="spellEnd"/>
-      <w:r>
-        <w:t xml:space="preserve"> </w:t>
-      </w:r>
-      <w:proofErr w:type="spellStart"/>
-      <w:r>
-        <w:t>með</w:t>
-      </w:r>
-      <w:proofErr w:type="spellEnd"/>
-      <w:r>
-        <w:t xml:space="preserve"> ASCII </w:t>
-      </w:r>
-      <w:proofErr w:type="spellStart"/>
-      <w:r>
-        <w:t>kóða</w:t>
-      </w:r>
-      <w:proofErr w:type="spellEnd"/>
-      <w:r>
-        <w:t xml:space="preserve">. </w:t>
+      <w:proofErr w:type="spellStart"/>
+      <w:r>
+        <w:t>Mod</w:t>
+      </w:r>
+      <w:proofErr w:type="spellEnd"/>
+      <w:r>
+        <w:t xml:space="preserve"> reikningur með ASCII kóða. </w:t>
       </w:r>
       <w:proofErr w:type="spellStart"/>
       <w:r>
@@ -163,23 +42,7 @@
       </w:r>
       <w:proofErr w:type="spellEnd"/>
       <w:r>
-        <w:t xml:space="preserve"> er 5. ASCII </w:t>
-      </w:r>
-      <w:proofErr w:type="spellStart"/>
-      <w:r>
-        <w:t>kóðinn</w:t>
-      </w:r>
-      <w:proofErr w:type="spellEnd"/>
-      <w:r>
-        <w:t xml:space="preserve"> er </w:t>
-      </w:r>
-      <w:proofErr w:type="spellStart"/>
-      <w:r>
-        <w:t>gefinn</w:t>
-      </w:r>
-      <w:proofErr w:type="spellEnd"/>
-      <w:r>
-        <w:t>.</w:t>
+        <w:t xml:space="preserve"> er 5. ASCII kóðinn er gefinn.</w:t>
       </w:r>
     </w:p>
     <w:p>
@@ -190,13 +53,8 @@
           <w:numId w:val="1"/>
         </w:numPr>
       </w:pPr>
-      <w:proofErr w:type="spellStart"/>
-      <w:r>
-        <w:t>Sjálfstæð</w:t>
-      </w:r>
-      <w:proofErr w:type="spellEnd"/>
-      <w:r>
-        <w:t xml:space="preserve"> </w:t>
+      <w:r>
+        <w:t xml:space="preserve">Sjálfstæð </w:t>
       </w:r>
       <w:proofErr w:type="spellStart"/>
       <w:r>
@@ -204,52 +62,23 @@
       </w:r>
       <w:proofErr w:type="spellEnd"/>
       <w:r>
-        <w:t xml:space="preserve">. E69, A65, S83, Y89, Q81, U85, T84, </w:t>
-      </w:r>
-      <w:proofErr w:type="spellStart"/>
-      <w:r>
-        <w:t>gerir</w:t>
-      </w:r>
-      <w:proofErr w:type="spellEnd"/>
-      <w:r>
-        <w:t xml:space="preserve"> mod </w:t>
-      </w:r>
-      <w:proofErr w:type="spellStart"/>
-      <w:r>
-        <w:t>listann</w:t>
-      </w:r>
-      <w:proofErr w:type="spellEnd"/>
-      <w:r>
-        <w:t xml:space="preserve"> </w:t>
-      </w:r>
-      <w:proofErr w:type="spellStart"/>
-      <w:r>
-        <w:t>að</w:t>
-      </w:r>
-      <w:proofErr w:type="spellEnd"/>
-      <w:r>
-        <w:t xml:space="preserve"> 4,0,3,4,1,0,4</w:t>
-      </w:r>
-      <w:r>
-        <w:br/>
-      </w:r>
-      <w:r>
-        <w:br/>
-        <w:t xml:space="preserve">Mynd </w:t>
-      </w:r>
-      <w:proofErr w:type="spellStart"/>
-      <w:r>
-        <w:t>fylgir</w:t>
-      </w:r>
-      <w:proofErr w:type="spellEnd"/>
-      <w:r>
-        <w:t xml:space="preserve"> </w:t>
-      </w:r>
-      <w:proofErr w:type="spellStart"/>
-      <w:r>
-        <w:t>seinna</w:t>
-      </w:r>
-      <w:proofErr w:type="spellEnd"/>
+        <w:t xml:space="preserve">. E69, A65, S83, Y89, Q81, U85, T84, gerir </w:t>
+      </w:r>
+      <w:proofErr w:type="spellStart"/>
+      <w:r>
+        <w:t>mod</w:t>
+      </w:r>
+      <w:proofErr w:type="spellEnd"/>
+      <w:r>
+        <w:t xml:space="preserve"> listann að 4,0,3,4,1,0,4</w:t>
+      </w:r>
+      <w:r>
+        <w:br/>
+      </w:r>
+      <w:r>
+        <w:br/>
+        <w:t>Mynd fylgir seinna</w:t>
+      </w:r>
       <w:r>
         <w:br/>
       </w:r>
@@ -262,56 +91,247 @@
           <w:numId w:val="1"/>
         </w:numPr>
       </w:pPr>
-      <w:proofErr w:type="spellStart"/>
-      <w:r>
-        <w:t>Línuleg</w:t>
-      </w:r>
-      <w:proofErr w:type="spellEnd"/>
+      <w:r>
+        <w:t xml:space="preserve">Línuleg könnun. Núna er </w:t>
+      </w:r>
+      <w:proofErr w:type="spellStart"/>
+      <w:r>
+        <w:t>modið</w:t>
+      </w:r>
+      <w:proofErr w:type="spellEnd"/>
+      <w:r>
+        <w:t xml:space="preserve"> 4. </w:t>
+      </w:r>
+      <w:r>
+        <w:br/>
+      </w:r>
+      <w:r>
+        <w:br/>
+      </w:r>
+      <w:r>
+        <w:t>E = 1</w:t>
+      </w:r>
+      <w:r>
+        <w:t xml:space="preserve">, </w:t>
+      </w:r>
+      <w:r>
+        <w:t xml:space="preserve">E fær pláss 1 </w:t>
+      </w:r>
+      <w:r>
+        <w:br/>
+        <w:t xml:space="preserve">A = 1, </w:t>
+      </w:r>
+      <w:r>
+        <w:t xml:space="preserve">A fær pláss 2. </w:t>
+      </w:r>
+      <w:r>
+        <w:br/>
+      </w:r>
+      <w:r>
+        <w:br/>
+      </w:r>
+      <w:r>
+        <w:t xml:space="preserve">Þegar fylkið er helmingsfullt viljum við tvöfalda fylkið. Núna er </w:t>
+      </w:r>
+      <w:proofErr w:type="spellStart"/>
+      <w:r>
+        <w:t>modið</w:t>
+      </w:r>
+      <w:proofErr w:type="spellEnd"/>
+      <w:r>
+        <w:t xml:space="preserve"> orðið 8. </w:t>
+      </w:r>
+      <w:r>
+        <w:br/>
+      </w:r>
+      <w:r>
+        <w:br/>
+        <w:t xml:space="preserve">A </w:t>
+      </w:r>
+      <w:proofErr w:type="spellStart"/>
+      <w:r>
+        <w:t>mod</w:t>
+      </w:r>
+      <w:proofErr w:type="spellEnd"/>
+      <w:r>
+        <w:t xml:space="preserve"> 8 = 1, A fær sæti 1. </w:t>
+      </w:r>
+      <w:r>
+        <w:br/>
+        <w:t xml:space="preserve">Y </w:t>
+      </w:r>
+      <w:proofErr w:type="spellStart"/>
+      <w:r>
+        <w:t>mod</w:t>
+      </w:r>
+      <w:proofErr w:type="spellEnd"/>
+      <w:r>
+        <w:t xml:space="preserve"> 8 = 1, Y fær sæti 2.</w:t>
+      </w:r>
+      <w:r>
+        <w:br/>
+      </w:r>
+      <w:r>
+        <w:t xml:space="preserve">E </w:t>
+      </w:r>
+      <w:proofErr w:type="spellStart"/>
+      <w:r>
+        <w:t>mod</w:t>
+      </w:r>
+      <w:proofErr w:type="spellEnd"/>
+      <w:r>
+        <w:t xml:space="preserve"> 8 = 5, E fær sæti 5. </w:t>
+      </w:r>
+      <w:r>
+        <w:br/>
+        <w:t xml:space="preserve">S </w:t>
+      </w:r>
+      <w:proofErr w:type="spellStart"/>
+      <w:r>
+        <w:t>mod</w:t>
+      </w:r>
+      <w:proofErr w:type="spellEnd"/>
+      <w:r>
+        <w:t xml:space="preserve"> 8 = 3, S fær sæti 3.</w:t>
+      </w:r>
       <w:r>
         <w:t xml:space="preserve"> </w:t>
       </w:r>
-      <w:proofErr w:type="spellStart"/>
-      <w:r>
-        <w:t>könnun</w:t>
-      </w:r>
-      <w:proofErr w:type="spellEnd"/>
-      <w:r>
-        <w:t xml:space="preserve">. </w:t>
-      </w:r>
-      <w:proofErr w:type="spellStart"/>
-      <w:r>
-        <w:t>Núna</w:t>
-      </w:r>
-      <w:proofErr w:type="spellEnd"/>
-      <w:r>
-        <w:t xml:space="preserve"> er </w:t>
-      </w:r>
-      <w:proofErr w:type="spellStart"/>
-      <w:r>
-        <w:t>modið</w:t>
-      </w:r>
-      <w:proofErr w:type="spellEnd"/>
-      <w:r>
-        <w:t xml:space="preserve"> 4. </w:t>
-      </w:r>
-      <w:r>
-        <w:br/>
-      </w:r>
-      <w:r>
-        <w:br/>
-      </w:r>
-      <w:r>
-        <w:t>E = 1</w:t>
-      </w:r>
-      <w:r>
-        <w:t xml:space="preserve">, </w:t>
-      </w:r>
-      <w:r>
+      <w:r>
+        <w:br/>
+      </w:r>
+      <w:r>
+        <w:br/>
+        <w:t xml:space="preserve">Núna er fylkið helmingsfullt og þurfum að stækka </w:t>
+      </w:r>
+      <w:proofErr w:type="spellStart"/>
+      <w:r>
+        <w:t>uppí</w:t>
+      </w:r>
+      <w:proofErr w:type="spellEnd"/>
+      <w:r>
+        <w:t xml:space="preserve"> 16. </w:t>
+      </w:r>
+      <w:r>
+        <w:br/>
+      </w:r>
+      <w:r>
+        <w:br/>
         <w:t xml:space="preserve">E </w:t>
       </w:r>
       <w:proofErr w:type="spellStart"/>
       <w:r>
-        <w:t>fær</w:t>
+        <w:t>mod</w:t>
+      </w:r>
+      <w:proofErr w:type="spellEnd"/>
+      <w:r>
+        <w:t xml:space="preserve"> 16 = 5, E fær sæti 5. </w:t>
+      </w:r>
+      <w:r>
+        <w:br/>
+        <w:t xml:space="preserve">A </w:t>
+      </w:r>
+      <w:proofErr w:type="spellStart"/>
+      <w:r>
+        <w:t>mod</w:t>
+      </w:r>
+      <w:proofErr w:type="spellEnd"/>
+      <w:r>
+        <w:t xml:space="preserve"> 16 = 1, A fær sæti 1. </w:t>
+      </w:r>
+      <w:r>
+        <w:br/>
+        <w:t xml:space="preserve">S </w:t>
+      </w:r>
+      <w:proofErr w:type="spellStart"/>
+      <w:r>
+        <w:t>mod</w:t>
+      </w:r>
+      <w:proofErr w:type="spellEnd"/>
+      <w:r>
+        <w:t xml:space="preserve"> 16 = 3, S fær sæti 3.</w:t>
+      </w:r>
+      <w:r>
+        <w:br/>
+        <w:t xml:space="preserve">Y </w:t>
+      </w:r>
+      <w:proofErr w:type="spellStart"/>
+      <w:r>
+        <w:t>mod</w:t>
+      </w:r>
+      <w:proofErr w:type="spellEnd"/>
+      <w:r>
+        <w:t xml:space="preserve"> 16 = 9, Y fær sæti 9.</w:t>
+      </w:r>
+      <w:r>
+        <w:br/>
+        <w:t xml:space="preserve">Q </w:t>
+      </w:r>
+      <w:proofErr w:type="spellStart"/>
+      <w:r>
+        <w:t>mod</w:t>
+      </w:r>
+      <w:proofErr w:type="spellEnd"/>
+      <w:r>
+        <w:t xml:space="preserve"> 16 = 1, Q fær sæti 2.</w:t>
+      </w:r>
+      <w:r>
+        <w:br/>
+        <w:t xml:space="preserve">U </w:t>
+      </w:r>
+      <w:proofErr w:type="spellStart"/>
+      <w:r>
+        <w:t>mod</w:t>
+      </w:r>
+      <w:proofErr w:type="spellEnd"/>
+      <w:r>
+        <w:t xml:space="preserve"> 16 = 5, U fær sæti 6.</w:t>
+      </w:r>
+      <w:r>
+        <w:br/>
+        <w:t xml:space="preserve">T </w:t>
+      </w:r>
+      <w:proofErr w:type="spellStart"/>
+      <w:r>
+        <w:t>mod</w:t>
+      </w:r>
+      <w:proofErr w:type="spellEnd"/>
+      <w:r>
+        <w:t xml:space="preserve"> 16 = 4, T fær sæti 4.</w:t>
+      </w:r>
+      <w:r>
+        <w:br/>
+      </w:r>
+      <w:r>
+        <w:br/>
+        <w:t xml:space="preserve">Allt búið </w:t>
+      </w:r>
+    </w:p>
+    <w:p/>
+    <w:p/>
+    <w:p>
+      <w:pPr>
+        <w:pStyle w:val="ListParagraph"/>
+        <w:numPr>
+          <w:ilvl w:val="0"/>
+          <w:numId w:val="2"/>
+        </w:numPr>
+      </w:pPr>
+      <w:r>
+        <w:lastRenderedPageBreak/>
+        <w:t>[Ýmsar gagnagrindur] [Próf 2019] Teiknið eftirfarandi gagnagrindur þegar búið er að</w:t>
+      </w:r>
+      <w:r>
+        <w:br/>
+        <w:t>setja stökin 5, 3, 8, 1, 2, 6, 4, 9, 7 inn í þessari röð.</w:t>
+      </w:r>
+      <w:r>
+        <w:br/>
+        <w:t>a. Hrúgu (</w:t>
+      </w:r>
+      <w:proofErr w:type="spellStart"/>
+      <w:r>
+        <w:t>max</w:t>
       </w:r>
       <w:proofErr w:type="spellEnd"/>
       <w:r>
@@ -319,27 +339,23 @@
       </w:r>
       <w:proofErr w:type="spellStart"/>
       <w:r>
-        <w:t>pláss</w:t>
-      </w:r>
-      <w:proofErr w:type="spellEnd"/>
-      <w:r>
-        <w:t xml:space="preserve"> 1 </w:t>
-      </w:r>
-      <w:r>
-        <w:br/>
-      </w:r>
-      <w:r>
-        <w:t>A = 1</w:t>
-      </w:r>
-      <w:r>
-        <w:t xml:space="preserve">, </w:t>
-      </w:r>
-      <w:r>
-        <w:t xml:space="preserve">A </w:t>
-      </w:r>
-      <w:proofErr w:type="spellStart"/>
-      <w:r>
-        <w:t>fær</w:t>
+        <w:t>heap</w:t>
+      </w:r>
+      <w:proofErr w:type="spellEnd"/>
+      <w:r>
+        <w:t>). Hér þarf bara að teikna lokaniðurstöðu. Teiknið bæði tréð og</w:t>
+      </w:r>
+      <w:r>
+        <w:br/>
+        <w:t>samsvarandi fylki.</w:t>
+      </w:r>
+      <w:r>
+        <w:br/>
+        <w:t>b. Tvíleitartré (</w:t>
+      </w:r>
+      <w:proofErr w:type="spellStart"/>
+      <w:r>
+        <w:t>binary</w:t>
       </w:r>
       <w:proofErr w:type="spellEnd"/>
       <w:r>
@@ -347,21 +363,7 @@
       </w:r>
       <w:proofErr w:type="spellStart"/>
       <w:r>
-        <w:t>pláss</w:t>
-      </w:r>
-      <w:proofErr w:type="spellEnd"/>
-      <w:r>
-        <w:t xml:space="preserve"> 2. </w:t>
-      </w:r>
-      <w:r>
-        <w:br/>
-      </w:r>
-      <w:r>
-        <w:br/>
-      </w:r>
-      <w:proofErr w:type="spellStart"/>
-      <w:r>
-        <w:t>Þegar</w:t>
+        <w:t>search</w:t>
       </w:r>
       <w:proofErr w:type="spellEnd"/>
       <w:r>
@@ -369,15 +371,19 @@
       </w:r>
       <w:proofErr w:type="spellStart"/>
       <w:r>
-        <w:t>fylkið</w:t>
-      </w:r>
-      <w:proofErr w:type="spellEnd"/>
-      <w:r>
-        <w:t xml:space="preserve"> er </w:t>
-      </w:r>
-      <w:proofErr w:type="spellStart"/>
-      <w:r>
-        <w:t>helmingsfullt</w:t>
+        <w:t>tree</w:t>
+      </w:r>
+      <w:proofErr w:type="spellEnd"/>
+      <w:r>
+        <w:t>). Hér þarf bara að teikna lokaniðurstöðu.</w:t>
+      </w:r>
+      <w:r>
+        <w:br/>
+        <w:t>c. Vinstri-hallandi rauð-svart tré (</w:t>
+      </w:r>
+      <w:proofErr w:type="spellStart"/>
+      <w:r>
+        <w:t>left-leaning</w:t>
       </w:r>
       <w:proofErr w:type="spellEnd"/>
       <w:r>
@@ -385,7 +391,7 @@
       </w:r>
       <w:proofErr w:type="spellStart"/>
       <w:r>
-        <w:t>viljum</w:t>
+        <w:t>red-black</w:t>
       </w:r>
       <w:proofErr w:type="spellEnd"/>
       <w:r>
@@ -393,15 +399,65 @@
       </w:r>
       <w:proofErr w:type="spellStart"/>
       <w:r>
-        <w:t>við</w:t>
+        <w:t>tree</w:t>
+      </w:r>
+      <w:proofErr w:type="spellEnd"/>
+      <w:r>
+        <w:t>). Þetta er sú útgáfa sem</w:t>
+      </w:r>
+      <w:r>
+        <w:br/>
+        <w:t>við fórum yfir í námskeiðinu. Teiknið gagnagrindina eins og hún lítur út eftir hverja</w:t>
+      </w:r>
+      <w:r>
+        <w:br/>
+        <w:t>innsetningu, táknið rauða leggi með r. Til einföldunar eru fyrstu fjögur trén gefin.</w:t>
+      </w:r>
+      <w:r>
+        <w:br/>
+        <w:t xml:space="preserve">d. Hakkatafla af stærð 12 með </w:t>
+      </w:r>
+      <w:proofErr w:type="spellStart"/>
+      <w:r>
+        <w:t>hakkafallinu</w:t>
       </w:r>
       <w:proofErr w:type="spellEnd"/>
       <w:r>
         <w:t xml:space="preserve"> </w:t>
       </w:r>
-      <w:proofErr w:type="spellStart"/>
-      <w:r>
-        <w:t>tvöfalda</w:t>
+      <w:r>
+        <w:rPr>
+          <w:rFonts w:ascii="Cambria Math" w:hAnsi="Cambria Math" w:cs="Cambria Math"/>
+        </w:rPr>
+        <w:t>ℎ</w:t>
+      </w:r>
+      <w:r>
+        <w:t>(</w:t>
+      </w:r>
+      <w:r>
+        <w:rPr>
+          <w:rFonts w:ascii="Cambria Math" w:hAnsi="Cambria Math" w:cs="Cambria Math"/>
+        </w:rPr>
+        <w:t>𝑘</w:t>
+      </w:r>
+      <w:r>
+        <w:t>) = 3</w:t>
+      </w:r>
+      <w:r>
+        <w:rPr>
+          <w:rFonts w:ascii="Cambria Math" w:hAnsi="Cambria Math" w:cs="Cambria Math"/>
+        </w:rPr>
+        <w:t>𝑘</w:t>
+      </w:r>
+      <w:r>
+        <w:t xml:space="preserve"> og árekstrar eru leystir með</w:t>
+      </w:r>
+      <w:r>
+        <w:br/>
+      </w:r>
+      <w:proofErr w:type="spellStart"/>
+      <w:r>
+        <w:t>Linear</w:t>
       </w:r>
       <w:proofErr w:type="spellEnd"/>
       <w:r>
@@ -409,48 +465,650 @@
       </w:r>
       <w:proofErr w:type="spellStart"/>
       <w:r>
-        <w:t>fylkið</w:t>
-      </w:r>
-      <w:proofErr w:type="spellEnd"/>
-      <w:r>
-        <w:t xml:space="preserve">. </w:t>
-      </w:r>
-      <w:proofErr w:type="spellStart"/>
-      <w:r>
-        <w:t>Núna</w:t>
-      </w:r>
-      <w:proofErr w:type="spellEnd"/>
-      <w:r>
-        <w:t xml:space="preserve"> er </w:t>
-      </w:r>
-      <w:proofErr w:type="spellStart"/>
-      <w:r>
-        <w:t>modið</w:t>
+        <w:t>Probing</w:t>
+      </w:r>
+      <w:proofErr w:type="spellEnd"/>
+      <w:r>
+        <w:t>. Hér þarf bara að teikna lokaniðurstöðu.</w:t>
+      </w:r>
+      <w:r>
+        <w:br/>
+      </w:r>
+    </w:p>
+    <w:p>
+      <w:pPr>
+        <w:pStyle w:val="ListParagraph"/>
+        <w:numPr>
+          <w:ilvl w:val="0"/>
+          <w:numId w:val="2"/>
+        </w:numPr>
+      </w:pPr>
+      <w:r>
+        <w:t xml:space="preserve">Taka út size() og </w:t>
+      </w:r>
+      <w:proofErr w:type="spellStart"/>
+      <w:r>
+        <w:t>isEmpty</w:t>
+      </w:r>
+      <w:proofErr w:type="spellEnd"/>
+      <w:r>
+        <w:t>()</w:t>
+      </w:r>
+    </w:p>
+    <w:p>
+      <w:pPr>
+        <w:pStyle w:val="ListParagraph"/>
+        <w:numPr>
+          <w:ilvl w:val="0"/>
+          <w:numId w:val="2"/>
+        </w:numPr>
+      </w:pPr>
+      <w:proofErr w:type="spellStart"/>
+      <w:r>
+        <w:t>Dfg</w:t>
+      </w:r>
+      <w:proofErr w:type="spellEnd"/>
+      <w:r>
+        <w:br/>
+      </w:r>
+    </w:p>
+    <w:p>
+      <w:r>
+        <w:br w:type="page"/>
+      </w:r>
+    </w:p>
+    <w:p>
+      <w:pPr>
+        <w:pStyle w:val="ListParagraph"/>
+        <w:numPr>
+          <w:ilvl w:val="0"/>
+          <w:numId w:val="2"/>
+        </w:numPr>
+      </w:pPr>
+      <w:r>
+        <w:lastRenderedPageBreak/>
+        <w:t xml:space="preserve">Vinna okkur </w:t>
+      </w:r>
+      <w:proofErr w:type="spellStart"/>
+      <w:r>
+        <w:t>afturábak</w:t>
+      </w:r>
+      <w:proofErr w:type="spellEnd"/>
+      <w:r>
+        <w:t xml:space="preserve"> úr æfingadæmunum. </w:t>
+      </w:r>
+      <w:r>
+        <w:t>K = talan sjálf. Ekki nákvæmlega eins og æfingadæmið</w:t>
+      </w:r>
+      <w:r>
+        <w:t xml:space="preserve"> þar sem í æfingadæminu fékk útkoman eftir </w:t>
+      </w:r>
+      <w:proofErr w:type="spellStart"/>
+      <w:r>
+        <w:t>modreikning</w:t>
+      </w:r>
+      <w:proofErr w:type="spellEnd"/>
+      <w:r>
+        <w:t xml:space="preserve"> sætið, en hérna er það K(fyrir útreikning) sem fær sætið.</w:t>
+      </w:r>
+      <w:r>
+        <w:t xml:space="preserve"> K = K, ekki K % n = K.</w:t>
+      </w:r>
+      <w:r>
+        <w:br/>
+      </w:r>
+      <w:r>
+        <w:br/>
+        <w:t xml:space="preserve">Hérna þarf að skoða H(k) og sæti jafnóðum fyrir hverja tölu. Svipað og í </w:t>
+      </w:r>
+      <w:proofErr w:type="spellStart"/>
+      <w:r>
+        <w:t>Sudoku</w:t>
+      </w:r>
+      <w:proofErr w:type="spellEnd"/>
+      <w:r>
+        <w:t>, þá eru öll K og sæti tengd, nema í þessu getur staðsetning K haft áhrif á K+1. Best er að skoða K sem hafa sömu tölu bæði í H(k) og Sæti. Ef talan er sú sama, þá uppfyllir það skilyrðið að það K gæti hafa verið fyrsta talan. Hver sem er af þeim þ.e.a.s.. Sem þýðir 3, 7 og 8 eru svo sannarlega ekki seinust, og mögulega fyrst.</w:t>
+      </w:r>
+      <w:r>
+        <w:br/>
+      </w:r>
+      <w:r>
+        <w:br/>
+        <w:t xml:space="preserve">Eftir að hafa ákveðið það, þá er best að skoða hvaða tölur eiga sameiginlegt H(k). </w:t>
+      </w:r>
+      <w:r>
+        <w:br/>
+      </w:r>
+      <w:r>
+        <w:br/>
+      </w:r>
+      <w:r>
+        <w:t>K</w:t>
+      </w:r>
+      <w:r>
+        <w:t xml:space="preserve">8 kom t.d. á undan </w:t>
+      </w:r>
+      <w:r>
+        <w:t>K</w:t>
+      </w:r>
+      <w:r>
+        <w:t xml:space="preserve">1, því þau deila H(k) en </w:t>
+      </w:r>
+      <w:r>
+        <w:t>K</w:t>
+      </w:r>
+      <w:r>
+        <w:t xml:space="preserve">1 er í aftara sæti. Sama á við um að skoða H(k) og Sæti. </w:t>
+      </w:r>
+      <w:r>
+        <w:t>K</w:t>
+      </w:r>
+      <w:r>
+        <w:t xml:space="preserve">1 er með Sæti 6, </w:t>
+      </w:r>
+      <w:r>
+        <w:t>K</w:t>
+      </w:r>
+      <w:r>
+        <w:t xml:space="preserve">5 er með H(k) 6 en er með sæti 0. Það þýðir </w:t>
+      </w:r>
+      <w:r>
+        <w:t>K</w:t>
+      </w:r>
+      <w:r>
+        <w:t xml:space="preserve">5 kom á eftir 1. </w:t>
+      </w:r>
+      <w:r>
+        <w:br/>
+      </w:r>
+      <w:r>
+        <w:br/>
+        <w:t xml:space="preserve">Sama með </w:t>
+      </w:r>
+      <w:r>
+        <w:t>K</w:t>
+      </w:r>
+      <w:r>
+        <w:t xml:space="preserve">2 og </w:t>
+      </w:r>
+      <w:r>
+        <w:t>K</w:t>
+      </w:r>
+      <w:r>
+        <w:t xml:space="preserve">5. </w:t>
+      </w:r>
+      <w:r>
+        <w:t>K</w:t>
+      </w:r>
+      <w:r>
+        <w:t xml:space="preserve">2 á að vera í Sæti 0, en það var upptekið og fékk þar með sæti 1, svo </w:t>
+      </w:r>
+      <w:r>
+        <w:t>K</w:t>
+      </w:r>
+      <w:r>
+        <w:t xml:space="preserve">2 kom á eftir </w:t>
+      </w:r>
+      <w:r>
+        <w:t>K</w:t>
+      </w:r>
+      <w:r>
+        <w:t>5</w:t>
+      </w:r>
+      <w:r>
+        <w:t>. Af öllum þeim K(8, 1, 5, og 2) sem ég minntist á, gæti einungis K2 hafa komið seinast.</w:t>
+      </w:r>
+      <w:r>
+        <w:br/>
+      </w:r>
+      <w:r>
+        <w:br/>
+        <w:t>Núna kemur þægilegra samband milli talna þar sem 3 og 7 eru í sínu sæti, og við sjáum á H(k) og Sæti K10 að 10 kom á eftir þeim báðum. 10 hefði getað fengið sæti 3, en 7 var nú þegar komið og 10 fékk ekki sæti 2 þar sem K3 var nú þegar kominn.</w:t>
+      </w:r>
+      <w:r>
+        <w:br/>
+      </w:r>
+      <w:r>
+        <w:br/>
+        <w:t>Lokasvar: K2 og K10</w:t>
+      </w:r>
+      <w:r>
+        <w:br/>
+      </w:r>
+    </w:p>
+    <w:tbl>
+      <w:tblPr>
+        <w:tblStyle w:val="TableGrid"/>
+        <w:tblW w:w="0" w:type="auto"/>
+        <w:tblInd w:w="720" w:type="dxa"/>
+        <w:tblLook w:val="04A0" w:firstRow="1" w:lastRow="0" w:firstColumn="1" w:lastColumn="0" w:noHBand="0" w:noVBand="1"/>
+      </w:tblPr>
+      <w:tblGrid>
+        <w:gridCol w:w="2864"/>
+        <w:gridCol w:w="2881"/>
+        <w:gridCol w:w="2885"/>
+      </w:tblGrid>
+      <w:tr>
+        <w:tc>
+          <w:tcPr>
+            <w:tcW w:w="3116" w:type="dxa"/>
+          </w:tcPr>
+          <w:p>
+            <w:pPr>
+              <w:pStyle w:val="ListParagraph"/>
+              <w:ind w:left="0"/>
+            </w:pPr>
+            <w:r>
+              <w:t>K</w:t>
+            </w:r>
+          </w:p>
+        </w:tc>
+        <w:tc>
+          <w:tcPr>
+            <w:tcW w:w="3117" w:type="dxa"/>
+          </w:tcPr>
+          <w:p>
+            <w:pPr>
+              <w:pStyle w:val="ListParagraph"/>
+              <w:ind w:left="0"/>
+            </w:pPr>
+            <w:r>
+              <w:t>H(k)</w:t>
+            </w:r>
+          </w:p>
+        </w:tc>
+        <w:tc>
+          <w:tcPr>
+            <w:tcW w:w="3117" w:type="dxa"/>
+          </w:tcPr>
+          <w:p>
+            <w:pPr>
+              <w:pStyle w:val="ListParagraph"/>
+              <w:ind w:left="0"/>
+            </w:pPr>
+            <w:r>
+              <w:t>Sæti</w:t>
+            </w:r>
+          </w:p>
+        </w:tc>
+      </w:tr>
+      <w:tr>
+        <w:tc>
+          <w:tcPr>
+            <w:tcW w:w="3116" w:type="dxa"/>
+          </w:tcPr>
+          <w:p>
+            <w:pPr>
+              <w:pStyle w:val="ListParagraph"/>
+              <w:ind w:left="0"/>
+            </w:pPr>
+            <w:r>
+              <w:t>5</w:t>
+            </w:r>
+          </w:p>
+        </w:tc>
+        <w:tc>
+          <w:tcPr>
+            <w:tcW w:w="3117" w:type="dxa"/>
+          </w:tcPr>
+          <w:p>
+            <w:pPr>
+              <w:pStyle w:val="ListParagraph"/>
+              <w:ind w:left="0"/>
+            </w:pPr>
+            <w:r>
+              <w:t>6</w:t>
+            </w:r>
+          </w:p>
+        </w:tc>
+        <w:tc>
+          <w:tcPr>
+            <w:tcW w:w="3117" w:type="dxa"/>
+          </w:tcPr>
+          <w:p>
+            <w:pPr>
+              <w:pStyle w:val="ListParagraph"/>
+              <w:ind w:left="0"/>
+            </w:pPr>
+            <w:r>
+              <w:t>0</w:t>
+            </w:r>
+          </w:p>
+        </w:tc>
+      </w:tr>
+      <w:tr>
+        <w:tc>
+          <w:tcPr>
+            <w:tcW w:w="3116" w:type="dxa"/>
+          </w:tcPr>
+          <w:p>
+            <w:pPr>
+              <w:pStyle w:val="ListParagraph"/>
+              <w:ind w:left="0"/>
+            </w:pPr>
+            <w:r>
+              <w:t>2</w:t>
+            </w:r>
+          </w:p>
+        </w:tc>
+        <w:tc>
+          <w:tcPr>
+            <w:tcW w:w="3117" w:type="dxa"/>
+          </w:tcPr>
+          <w:p>
+            <w:pPr>
+              <w:pStyle w:val="ListParagraph"/>
+              <w:ind w:left="0"/>
+            </w:pPr>
+            <w:r>
+              <w:t>0</w:t>
+            </w:r>
+          </w:p>
+        </w:tc>
+        <w:tc>
+          <w:tcPr>
+            <w:tcW w:w="3117" w:type="dxa"/>
+          </w:tcPr>
+          <w:p>
+            <w:pPr>
+              <w:pStyle w:val="ListParagraph"/>
+              <w:ind w:left="0"/>
+            </w:pPr>
+            <w:r>
+              <w:t>1</w:t>
+            </w:r>
+          </w:p>
+        </w:tc>
+      </w:tr>
+      <w:tr>
+        <w:tc>
+          <w:tcPr>
+            <w:tcW w:w="3116" w:type="dxa"/>
+          </w:tcPr>
+          <w:p>
+            <w:pPr>
+              <w:pStyle w:val="ListParagraph"/>
+              <w:ind w:left="0"/>
+            </w:pPr>
+            <w:r>
+              <w:t>3</w:t>
+            </w:r>
+          </w:p>
+        </w:tc>
+        <w:tc>
+          <w:tcPr>
+            <w:tcW w:w="3117" w:type="dxa"/>
+          </w:tcPr>
+          <w:p>
+            <w:pPr>
+              <w:pStyle w:val="ListParagraph"/>
+              <w:ind w:left="0"/>
+            </w:pPr>
+            <w:r>
+              <w:t>2</w:t>
+            </w:r>
+          </w:p>
+        </w:tc>
+        <w:tc>
+          <w:tcPr>
+            <w:tcW w:w="3117" w:type="dxa"/>
+          </w:tcPr>
+          <w:p>
+            <w:pPr>
+              <w:pStyle w:val="ListParagraph"/>
+              <w:ind w:left="0"/>
+            </w:pPr>
+            <w:r>
+              <w:t>2</w:t>
+            </w:r>
+          </w:p>
+        </w:tc>
+      </w:tr>
+      <w:tr>
+        <w:tc>
+          <w:tcPr>
+            <w:tcW w:w="3116" w:type="dxa"/>
+          </w:tcPr>
+          <w:p>
+            <w:pPr>
+              <w:pStyle w:val="ListParagraph"/>
+              <w:ind w:left="0"/>
+            </w:pPr>
+            <w:r>
+              <w:t>7</w:t>
+            </w:r>
+          </w:p>
+        </w:tc>
+        <w:tc>
+          <w:tcPr>
+            <w:tcW w:w="3117" w:type="dxa"/>
+          </w:tcPr>
+          <w:p>
+            <w:pPr>
+              <w:pStyle w:val="ListParagraph"/>
+              <w:ind w:left="0"/>
+            </w:pPr>
+            <w:r>
+              <w:t>3</w:t>
+            </w:r>
+          </w:p>
+        </w:tc>
+        <w:tc>
+          <w:tcPr>
+            <w:tcW w:w="3117" w:type="dxa"/>
+          </w:tcPr>
+          <w:p>
+            <w:pPr>
+              <w:pStyle w:val="ListParagraph"/>
+              <w:ind w:left="0"/>
+            </w:pPr>
+            <w:r>
+              <w:t>3</w:t>
+            </w:r>
+          </w:p>
+        </w:tc>
+      </w:tr>
+      <w:tr>
+        <w:tc>
+          <w:tcPr>
+            <w:tcW w:w="3116" w:type="dxa"/>
+          </w:tcPr>
+          <w:p>
+            <w:pPr>
+              <w:pStyle w:val="ListParagraph"/>
+              <w:ind w:left="0"/>
+            </w:pPr>
+            <w:r>
+              <w:t>10</w:t>
+            </w:r>
+          </w:p>
+        </w:tc>
+        <w:tc>
+          <w:tcPr>
+            <w:tcW w:w="3117" w:type="dxa"/>
+          </w:tcPr>
+          <w:p>
+            <w:pPr>
+              <w:pStyle w:val="ListParagraph"/>
+              <w:ind w:left="0"/>
+            </w:pPr>
+            <w:r>
+              <w:t>2</w:t>
+            </w:r>
+          </w:p>
+        </w:tc>
+        <w:tc>
+          <w:tcPr>
+            <w:tcW w:w="3117" w:type="dxa"/>
+          </w:tcPr>
+          <w:p>
+            <w:pPr>
+              <w:pStyle w:val="ListParagraph"/>
+              <w:ind w:left="0"/>
+            </w:pPr>
+            <w:r>
+              <w:t>4</w:t>
+            </w:r>
+          </w:p>
+        </w:tc>
+      </w:tr>
+      <w:tr>
+        <w:tc>
+          <w:tcPr>
+            <w:tcW w:w="3116" w:type="dxa"/>
+          </w:tcPr>
+          <w:p>
+            <w:pPr>
+              <w:pStyle w:val="ListParagraph"/>
+              <w:ind w:left="0"/>
+            </w:pPr>
+            <w:r>
+              <w:t>8</w:t>
+            </w:r>
+          </w:p>
+        </w:tc>
+        <w:tc>
+          <w:tcPr>
+            <w:tcW w:w="3117" w:type="dxa"/>
+          </w:tcPr>
+          <w:p>
+            <w:pPr>
+              <w:pStyle w:val="ListParagraph"/>
+              <w:ind w:left="0"/>
+            </w:pPr>
+            <w:r>
+              <w:t>5</w:t>
+            </w:r>
+          </w:p>
+        </w:tc>
+        <w:tc>
+          <w:tcPr>
+            <w:tcW w:w="3117" w:type="dxa"/>
+          </w:tcPr>
+          <w:p>
+            <w:pPr>
+              <w:pStyle w:val="ListParagraph"/>
+              <w:ind w:left="0"/>
+            </w:pPr>
+            <w:r>
+              <w:t>5</w:t>
+            </w:r>
+          </w:p>
+        </w:tc>
+      </w:tr>
+      <w:tr>
+        <w:tc>
+          <w:tcPr>
+            <w:tcW w:w="3116" w:type="dxa"/>
+          </w:tcPr>
+          <w:p>
+            <w:pPr>
+              <w:pStyle w:val="ListParagraph"/>
+              <w:ind w:left="0"/>
+            </w:pPr>
+            <w:r>
+              <w:t>1</w:t>
+            </w:r>
+          </w:p>
+        </w:tc>
+        <w:tc>
+          <w:tcPr>
+            <w:tcW w:w="3117" w:type="dxa"/>
+          </w:tcPr>
+          <w:p>
+            <w:pPr>
+              <w:pStyle w:val="ListParagraph"/>
+              <w:ind w:left="0"/>
+            </w:pPr>
+            <w:r>
+              <w:t>5</w:t>
+            </w:r>
+          </w:p>
+        </w:tc>
+        <w:tc>
+          <w:tcPr>
+            <w:tcW w:w="3117" w:type="dxa"/>
+          </w:tcPr>
+          <w:p>
+            <w:pPr>
+              <w:pStyle w:val="ListParagraph"/>
+              <w:ind w:left="0"/>
+            </w:pPr>
+            <w:r>
+              <w:t>6</w:t>
+            </w:r>
+          </w:p>
+        </w:tc>
+      </w:tr>
+    </w:tbl>
+    <w:p/>
+    <w:p>
+      <w:r>
+        <w:br w:type="page"/>
+      </w:r>
+    </w:p>
+    <w:p/>
+    <w:p>
+      <w:pPr>
+        <w:pStyle w:val="ListParagraph"/>
+        <w:numPr>
+          <w:ilvl w:val="0"/>
+          <w:numId w:val="2"/>
+        </w:numPr>
+      </w:pPr>
+      <w:r>
+        <w:t xml:space="preserve">Keyrum </w:t>
+      </w:r>
+      <w:proofErr w:type="spellStart"/>
+      <w:r>
+        <w:t>GenAttack</w:t>
+      </w:r>
+      <w:proofErr w:type="spellEnd"/>
+      <w:r>
+        <w:t xml:space="preserve"> einu sinni og svo þurfum við að gera okkar eigin skrá sem tengist </w:t>
+      </w:r>
+      <w:proofErr w:type="spellStart"/>
+      <w:r>
+        <w:t>GenAttack</w:t>
       </w:r>
       <w:proofErr w:type="spellEnd"/>
       <w:r>
         <w:t xml:space="preserve"> </w:t>
       </w:r>
-      <w:proofErr w:type="spellStart"/>
-      <w:r>
-        <w:t>orðið</w:t>
-      </w:r>
-      <w:proofErr w:type="spellEnd"/>
-      <w:r>
-        <w:t xml:space="preserve"> 8. </w:t>
-      </w:r>
-      <w:r>
-        <w:br/>
-      </w:r>
-      <w:r>
-        <w:br/>
-      </w:r>
-      <w:r>
-        <w:t xml:space="preserve">A mod 8 = 1, A </w:t>
-      </w:r>
-      <w:proofErr w:type="spellStart"/>
-      <w:r>
-        <w:t>fær</w:t>
+      <w:r>
+        <w:rPr>
+          <w:i/>
+          <w:iCs/>
+        </w:rPr>
+        <w:t>EKKI</w:t>
+      </w:r>
+      <w:r>
+        <w:t>.</w:t>
+      </w:r>
+      <w:r>
+        <w:br/>
+        <w:t>Pípun = ör og nafnið á skránni</w:t>
+      </w:r>
+      <w:r>
+        <w:t>. &gt; fileName.java</w:t>
+      </w:r>
+      <w:r>
+        <w:br/>
+      </w:r>
+      <w:proofErr w:type="spellStart"/>
+      <w:r>
+        <w:t>javac</w:t>
+      </w:r>
+      <w:proofErr w:type="spellEnd"/>
+      <w:r>
+        <w:t xml:space="preserve"> GenAttack.java</w:t>
+      </w:r>
+      <w:r>
+        <w:br/>
+      </w:r>
+      <w:proofErr w:type="spellStart"/>
+      <w:r>
+        <w:t>java</w:t>
       </w:r>
       <w:proofErr w:type="spellEnd"/>
       <w:r>
@@ -458,340 +1116,11 @@
       </w:r>
       <w:proofErr w:type="spellStart"/>
       <w:r>
-        <w:t>sæti</w:t>
-      </w:r>
-      <w:proofErr w:type="spellEnd"/>
-      <w:r>
-        <w:t xml:space="preserve"> 1.</w:t>
-      </w:r>
-      <w:r>
-        <w:t xml:space="preserve"> </w:t>
-      </w:r>
-      <w:r>
-        <w:br/>
-        <w:t xml:space="preserve">Y mod 8 = 1, Y </w:t>
-      </w:r>
-      <w:proofErr w:type="spellStart"/>
-      <w:r>
-        <w:t>fær</w:t>
-      </w:r>
-      <w:proofErr w:type="spellEnd"/>
-      <w:r>
-        <w:t xml:space="preserve"> </w:t>
-      </w:r>
-      <w:proofErr w:type="spellStart"/>
-      <w:r>
-        <w:t>sæti</w:t>
-      </w:r>
-      <w:proofErr w:type="spellEnd"/>
-      <w:r>
-        <w:t xml:space="preserve"> 2.</w:t>
-      </w:r>
-      <w:r>
-        <w:br/>
-      </w:r>
-      <w:r>
-        <w:t xml:space="preserve">E mod 8 = 5, E </w:t>
-      </w:r>
-      <w:proofErr w:type="spellStart"/>
-      <w:r>
-        <w:t>fær</w:t>
-      </w:r>
-      <w:proofErr w:type="spellEnd"/>
-      <w:r>
-        <w:t xml:space="preserve"> </w:t>
-      </w:r>
-      <w:proofErr w:type="spellStart"/>
-      <w:r>
-        <w:t>sæti</w:t>
-      </w:r>
-      <w:proofErr w:type="spellEnd"/>
-      <w:r>
-        <w:t xml:space="preserve"> 5. </w:t>
-      </w:r>
-      <w:r>
-        <w:br/>
-        <w:t xml:space="preserve">S mod 8 = 3, S </w:t>
-      </w:r>
-      <w:proofErr w:type="spellStart"/>
-      <w:r>
-        <w:t>fær</w:t>
-      </w:r>
-      <w:proofErr w:type="spellEnd"/>
-      <w:r>
-        <w:t xml:space="preserve"> </w:t>
-      </w:r>
-      <w:proofErr w:type="spellStart"/>
-      <w:r>
-        <w:t>sæti</w:t>
-      </w:r>
-      <w:proofErr w:type="spellEnd"/>
-      <w:r>
-        <w:t xml:space="preserve"> 3.</w:t>
-      </w:r>
-      <w:r>
-        <w:t xml:space="preserve"> </w:t>
-      </w:r>
-      <w:r>
-        <w:br/>
-      </w:r>
-      <w:r>
-        <w:br/>
-      </w:r>
-      <w:proofErr w:type="spellStart"/>
-      <w:r>
-        <w:t>Núna</w:t>
-      </w:r>
-      <w:proofErr w:type="spellEnd"/>
-      <w:r>
-        <w:t xml:space="preserve"> er </w:t>
-      </w:r>
-      <w:proofErr w:type="spellStart"/>
-      <w:r>
-        <w:t>fylkið</w:t>
-      </w:r>
-      <w:proofErr w:type="spellEnd"/>
-      <w:r>
-        <w:t xml:space="preserve"> </w:t>
-      </w:r>
-      <w:proofErr w:type="spellStart"/>
-      <w:r>
-        <w:t>helmingsfullt</w:t>
-      </w:r>
-      <w:proofErr w:type="spellEnd"/>
-      <w:r>
-        <w:t xml:space="preserve"> </w:t>
-      </w:r>
-      <w:proofErr w:type="spellStart"/>
-      <w:r>
-        <w:t>og</w:t>
-      </w:r>
-      <w:proofErr w:type="spellEnd"/>
-      <w:r>
-        <w:t xml:space="preserve"> </w:t>
-      </w:r>
-      <w:proofErr w:type="spellStart"/>
-      <w:r>
-        <w:t>þurfum</w:t>
-      </w:r>
-      <w:proofErr w:type="spellEnd"/>
-      <w:r>
-        <w:t xml:space="preserve"> </w:t>
-      </w:r>
-      <w:proofErr w:type="spellStart"/>
-      <w:r>
-        <w:t>að</w:t>
-      </w:r>
-      <w:proofErr w:type="spellEnd"/>
-      <w:r>
-        <w:t xml:space="preserve"> </w:t>
-      </w:r>
-      <w:proofErr w:type="spellStart"/>
-      <w:r>
-        <w:t>stækka</w:t>
-      </w:r>
-      <w:proofErr w:type="spellEnd"/>
-      <w:r>
-        <w:t xml:space="preserve"> </w:t>
-      </w:r>
-      <w:proofErr w:type="spellStart"/>
-      <w:r>
-        <w:t>uppí</w:t>
-      </w:r>
-      <w:proofErr w:type="spellEnd"/>
-      <w:r>
-        <w:t xml:space="preserve"> 16. </w:t>
-      </w:r>
-      <w:r>
-        <w:br/>
-      </w:r>
-      <w:r>
-        <w:br/>
-      </w:r>
-      <w:r>
-        <w:t xml:space="preserve">E mod </w:t>
-      </w:r>
-      <w:r>
-        <w:t>16</w:t>
-      </w:r>
-      <w:r>
-        <w:t xml:space="preserve"> = 5, E </w:t>
-      </w:r>
-      <w:proofErr w:type="spellStart"/>
-      <w:r>
-        <w:t>fær</w:t>
-      </w:r>
-      <w:proofErr w:type="spellEnd"/>
-      <w:r>
-        <w:t xml:space="preserve"> </w:t>
-      </w:r>
-      <w:proofErr w:type="spellStart"/>
-      <w:r>
-        <w:t>sæti</w:t>
-      </w:r>
-      <w:proofErr w:type="spellEnd"/>
-      <w:r>
-        <w:t xml:space="preserve"> 5. </w:t>
-      </w:r>
-      <w:r>
-        <w:br/>
-        <w:t xml:space="preserve">A mod </w:t>
-      </w:r>
-      <w:r>
-        <w:t>16</w:t>
-      </w:r>
-      <w:r>
-        <w:t xml:space="preserve"> = 1, A </w:t>
-      </w:r>
-      <w:proofErr w:type="spellStart"/>
-      <w:r>
-        <w:t>fær</w:t>
-      </w:r>
-      <w:proofErr w:type="spellEnd"/>
-      <w:r>
-        <w:t xml:space="preserve"> </w:t>
-      </w:r>
-      <w:proofErr w:type="spellStart"/>
-      <w:r>
-        <w:t>sæti</w:t>
-      </w:r>
-      <w:proofErr w:type="spellEnd"/>
-      <w:r>
-        <w:t xml:space="preserve"> 1. </w:t>
-      </w:r>
-      <w:r>
-        <w:br/>
-        <w:t xml:space="preserve">S mod </w:t>
-      </w:r>
-      <w:r>
-        <w:t>16</w:t>
-      </w:r>
-      <w:r>
-        <w:t xml:space="preserve"> = 3, S </w:t>
-      </w:r>
-      <w:proofErr w:type="spellStart"/>
-      <w:r>
-        <w:t>fær</w:t>
-      </w:r>
-      <w:proofErr w:type="spellEnd"/>
-      <w:r>
-        <w:t xml:space="preserve"> </w:t>
-      </w:r>
-      <w:proofErr w:type="spellStart"/>
-      <w:r>
-        <w:t>sæti</w:t>
-      </w:r>
-      <w:proofErr w:type="spellEnd"/>
-      <w:r>
-        <w:t xml:space="preserve"> 3.</w:t>
-      </w:r>
-      <w:r>
-        <w:br/>
-        <w:t xml:space="preserve">Y mod </w:t>
-      </w:r>
-      <w:r>
-        <w:t>16</w:t>
-      </w:r>
-      <w:r>
-        <w:t xml:space="preserve"> = </w:t>
-      </w:r>
-      <w:r>
-        <w:t>9</w:t>
-      </w:r>
-      <w:r>
-        <w:t>, Y fær s</w:t>
-      </w:r>
-      <w:proofErr w:type="spellStart"/>
-      <w:r>
-        <w:t>æti</w:t>
-      </w:r>
-      <w:proofErr w:type="spellEnd"/>
-      <w:r>
-        <w:t xml:space="preserve"> </w:t>
-      </w:r>
-      <w:r>
-        <w:t>9</w:t>
-      </w:r>
-      <w:r>
-        <w:t>.</w:t>
-      </w:r>
-      <w:r>
-        <w:br/>
-        <w:t xml:space="preserve">Q mod 16 = 1, Q </w:t>
-      </w:r>
-      <w:proofErr w:type="spellStart"/>
-      <w:r>
-        <w:t>fær</w:t>
-      </w:r>
-      <w:proofErr w:type="spellEnd"/>
-      <w:r>
-        <w:t xml:space="preserve"> </w:t>
-      </w:r>
-      <w:proofErr w:type="spellStart"/>
-      <w:r>
-        <w:t>sæti</w:t>
-      </w:r>
-      <w:proofErr w:type="spellEnd"/>
-      <w:r>
-        <w:t xml:space="preserve"> 2.</w:t>
-      </w:r>
-      <w:r>
-        <w:br/>
-        <w:t xml:space="preserve">U mod 16 = 5, U </w:t>
-      </w:r>
-      <w:proofErr w:type="spellStart"/>
-      <w:r>
-        <w:t>fær</w:t>
-      </w:r>
-      <w:proofErr w:type="spellEnd"/>
-      <w:r>
-        <w:t xml:space="preserve"> </w:t>
-      </w:r>
-      <w:proofErr w:type="spellStart"/>
-      <w:r>
-        <w:t>sæti</w:t>
-      </w:r>
-      <w:proofErr w:type="spellEnd"/>
-      <w:r>
-        <w:t xml:space="preserve"> 6.</w:t>
-      </w:r>
-      <w:r>
-        <w:br/>
-        <w:t xml:space="preserve">T mod 16 = 4, T </w:t>
-      </w:r>
-      <w:proofErr w:type="spellStart"/>
-      <w:r>
-        <w:t>fær</w:t>
-      </w:r>
-      <w:proofErr w:type="spellEnd"/>
-      <w:r>
-        <w:t xml:space="preserve"> </w:t>
-      </w:r>
-      <w:proofErr w:type="spellStart"/>
-      <w:r>
-        <w:t>sæti</w:t>
-      </w:r>
-      <w:proofErr w:type="spellEnd"/>
-      <w:r>
-        <w:t xml:space="preserve"> 4.</w:t>
-      </w:r>
-      <w:r>
-        <w:br/>
-      </w:r>
-      <w:r>
-        <w:br/>
-        <w:t xml:space="preserve">Allt </w:t>
-      </w:r>
-      <w:proofErr w:type="spellStart"/>
-      <w:r>
-        <w:t>búið</w:t>
-      </w:r>
-      <w:proofErr w:type="spellEnd"/>
-      <w:r>
-        <w:t xml:space="preserve"> </w:t>
-      </w:r>
-      <w:r>
-        <w:br/>
+        <w:t>GenAttack</w:t>
+      </w:r>
+      <w:proofErr w:type="spellEnd"/>
+      <w:r>
+        <w:t xml:space="preserve"> 16 &gt; attack.txt</w:t>
       </w:r>
     </w:p>
     <w:sectPr>
@@ -807,6 +1136,95 @@
 <file path=word/numbering.xml><?xml version="1.0" encoding="utf-8"?>
 <w:numbering xmlns:wpc="http://schemas.microsoft.com/office/word/2010/wordprocessingCanvas" xmlns:cx="http://schemas.microsoft.com/office/drawing/2014/chartex" xmlns:cx1="http://schemas.microsoft.com/office/drawing/2015/9/8/chartex" xmlns:cx2="http://schemas.microsoft.com/office/drawing/2015/10/21/chartex" xmlns:cx3="http://schemas.microsoft.com/office/drawing/2016/5/9/chartex" xmlns:cx4="http://schemas.microsoft.com/office/drawing/2016/5/10/chartex" xmlns:cx5="http://schemas.microsoft.com/office/drawing/2016/5/11/chartex" xmlns:cx6="http://schemas.microsoft.com/office/drawing/2016/5/12/chartex" xmlns:cx7="http://schemas.microsoft.com/office/drawing/2016/5/13/chartex" xmlns:cx8="http://schemas.microsoft.com/office/drawing/2016/5/14/chartex" xmlns:mc="http://schemas.openxmlformats.org/markup-compatibility/2006" xmlns:aink="http://schemas.microsoft.com/office/drawing/2016/ink" xmlns:am3d="http://schemas.microsoft.com/office/drawing/2017/model3d" xmlns:o="urn:schemas-microsoft-com:office:office" xmlns:oel="http://schemas.microsoft.com/office/2019/extlst" xmlns:r="http://schemas.openxmlformats.org/officeDocument/2006/relationships" xmlns:m="http://schemas.openxmlformats.org/officeDocument/2006/math" xmlns:v="urn:schemas-microsoft-com:vml" xmlns:wp14="http://schemas.microsoft.com/office/word/2010/wordprocessingDrawing" xmlns:wp="http://schemas.openxmlformats.org/drawingml/2006/wordprocessingDrawing" xmlns:w10="urn:schemas-microsoft-com:office:word" xmlns:w="http://schemas.openxmlformats.org/wordprocessingml/2006/main" xmlns:w14="http://schemas.microsoft.com/office/word/2010/wordml" xmlns:w15="http://schemas.microsoft.com/office/word/2012/wordml" xmlns:w16cex="http://schemas.microsoft.com/office/word/2018/wordml/cex" xmlns:w16cid="http://schemas.microsoft.com/office/word/2016/wordml/cid" xmlns:w16="http://schemas.microsoft.com/office/word/2018/wordml" xmlns:w16du="http://schemas.microsoft.com/office/word/2023/wordml/word16du" xmlns:w16sdtdh="http://schemas.microsoft.com/office/word/2020/wordml/sdtdatahash" xmlns:w16sdtfl="http://schemas.microsoft.com/office/word/2024/wordml/sdtformatlock" xmlns:w16se="http://schemas.microsoft.com/office/word/2015/wordml/symex" xmlns:wpg="http://schemas.microsoft.com/office/word/2010/wordprocessingGroup" xmlns:wpi="http://schemas.microsoft.com/office/word/2010/wordprocessingInk" xmlns:wne="http://schemas.microsoft.com/office/word/2006/wordml" xmlns:wps="http://schemas.microsoft.com/office/word/2010/wordprocessingShape" mc:Ignorable="w14 w15 w16se w16cid w16 w16cex w16sdtdh w16sdtfl w16du wp14">
   <w:abstractNum w:abstractNumId="0" w15:restartNumberingAfterBreak="0">
+    <w:nsid w:val="0CAC60F4"/>
+    <w:multiLevelType w:val="hybridMultilevel"/>
+    <w:tmpl w:val="F656C624"/>
+    <w:lvl w:ilvl="0" w:tplc="0409000F">
+      <w:start w:val="1"/>
+      <w:numFmt w:val="decimal"/>
+      <w:lvlText w:val="%1."/>
+      <w:lvlJc w:val="left"/>
+      <w:pPr>
+        <w:ind w:left="720" w:hanging="360"/>
+      </w:pPr>
+      <w:rPr>
+        <w:rFonts w:hint="default"/>
+      </w:rPr>
+    </w:lvl>
+    <w:lvl w:ilvl="1" w:tplc="04090019" w:tentative="1">
+      <w:start w:val="1"/>
+      <w:numFmt w:val="lowerLetter"/>
+      <w:lvlText w:val="%2."/>
+      <w:lvlJc w:val="left"/>
+      <w:pPr>
+        <w:ind w:left="1440" w:hanging="360"/>
+      </w:pPr>
+    </w:lvl>
+    <w:lvl w:ilvl="2" w:tplc="0409001B" w:tentative="1">
+      <w:start w:val="1"/>
+      <w:numFmt w:val="lowerRoman"/>
+      <w:lvlText w:val="%3."/>
+      <w:lvlJc w:val="right"/>
+      <w:pPr>
+        <w:ind w:left="2160" w:hanging="180"/>
+      </w:pPr>
+    </w:lvl>
+    <w:lvl w:ilvl="3" w:tplc="0409000F" w:tentative="1">
+      <w:start w:val="1"/>
+      <w:numFmt w:val="decimal"/>
+      <w:lvlText w:val="%4."/>
+      <w:lvlJc w:val="left"/>
+      <w:pPr>
+        <w:ind w:left="2880" w:hanging="360"/>
+      </w:pPr>
+    </w:lvl>
+    <w:lvl w:ilvl="4" w:tplc="04090019" w:tentative="1">
+      <w:start w:val="1"/>
+      <w:numFmt w:val="lowerLetter"/>
+      <w:lvlText w:val="%5."/>
+      <w:lvlJc w:val="left"/>
+      <w:pPr>
+        <w:ind w:left="3600" w:hanging="360"/>
+      </w:pPr>
+    </w:lvl>
+    <w:lvl w:ilvl="5" w:tplc="0409001B" w:tentative="1">
+      <w:start w:val="1"/>
+      <w:numFmt w:val="lowerRoman"/>
+      <w:lvlText w:val="%6."/>
+      <w:lvlJc w:val="right"/>
+      <w:pPr>
+        <w:ind w:left="4320" w:hanging="180"/>
+      </w:pPr>
+    </w:lvl>
+    <w:lvl w:ilvl="6" w:tplc="0409000F" w:tentative="1">
+      <w:start w:val="1"/>
+      <w:numFmt w:val="decimal"/>
+      <w:lvlText w:val="%7."/>
+      <w:lvlJc w:val="left"/>
+      <w:pPr>
+        <w:ind w:left="5040" w:hanging="360"/>
+      </w:pPr>
+    </w:lvl>
+    <w:lvl w:ilvl="7" w:tplc="04090019" w:tentative="1">
+      <w:start w:val="1"/>
+      <w:numFmt w:val="lowerLetter"/>
+      <w:lvlText w:val="%8."/>
+      <w:lvlJc w:val="left"/>
+      <w:pPr>
+        <w:ind w:left="5760" w:hanging="360"/>
+      </w:pPr>
+    </w:lvl>
+    <w:lvl w:ilvl="8" w:tplc="0409001B" w:tentative="1">
+      <w:start w:val="1"/>
+      <w:numFmt w:val="lowerRoman"/>
+      <w:lvlText w:val="%9."/>
+      <w:lvlJc w:val="right"/>
+      <w:pPr>
+        <w:ind w:left="6480" w:hanging="180"/>
+      </w:pPr>
+    </w:lvl>
+  </w:abstractNum>
+  <w:abstractNum w:abstractNumId="1" w15:restartNumberingAfterBreak="0">
     <w:nsid w:val="6059094E"/>
     <w:multiLevelType w:val="hybridMultilevel"/>
     <w:tmpl w:val="49CEC508"/>
@@ -896,6 +1314,9 @@
     </w:lvl>
   </w:abstractNum>
   <w:num w:numId="1" w16cid:durableId="1853179552">
+    <w:abstractNumId w:val="1"/>
+  </w:num>
+  <w:num w:numId="2" w16cid:durableId="923614341">
     <w:abstractNumId w:val="0"/>
   </w:num>
 </w:numbering>
@@ -1301,6 +1722,9 @@
   <w:style w:type="paragraph" w:default="1" w:styleId="Normal">
     <w:name w:val="Normal"/>
     <w:qFormat/>
+    <w:rPr>
+      <w:lang w:val="is-IS"/>
+    </w:rPr>
   </w:style>
   <w:style w:type="paragraph" w:styleId="Heading1">
     <w:name w:val="heading 1"/>
@@ -1840,6 +2264,25 @@
       <w:color w:val="605E5C"/>
       <w:shd w:val="clear" w:color="auto" w:fill="E1DFDD"/>
     </w:rPr>
+  </w:style>
+  <w:style w:type="table" w:styleId="TableGrid">
+    <w:name w:val="Table Grid"/>
+    <w:basedOn w:val="TableNormal"/>
+    <w:uiPriority w:val="39"/>
+    <w:rsid w:val="002E3712"/>
+    <w:pPr>
+      <w:spacing w:after="0" w:line="240" w:lineRule="auto"/>
+    </w:pPr>
+    <w:tblPr>
+      <w:tblBorders>
+        <w:top w:val="single" w:sz="4" w:space="0" w:color="auto"/>
+        <w:left w:val="single" w:sz="4" w:space="0" w:color="auto"/>
+        <w:bottom w:val="single" w:sz="4" w:space="0" w:color="auto"/>
+        <w:right w:val="single" w:sz="4" w:space="0" w:color="auto"/>
+        <w:insideH w:val="single" w:sz="4" w:space="0" w:color="auto"/>
+        <w:insideV w:val="single" w:sz="4" w:space="0" w:color="auto"/>
+      </w:tblBorders>
+    </w:tblPr>
   </w:style>
 </w:styles>
 </file>

</xml_diff>